<commit_message>
almost through the methods
</commit_message>
<xml_diff>
--- a/3 parsed/affix list.docx
+++ b/3 parsed/affix list.docx
@@ -1,6 +1,6 @@
 
 <file path=word/document.xml><?xml version="1.0" encoding="utf-8"?>
-<w:document xmlns:wpc="http://schemas.microsoft.com/office/word/2010/wordprocessingCanvas" xmlns:mc="http://schemas.openxmlformats.org/markup-compatibility/2006" xmlns:o="urn:schemas-microsoft-com:office:office" xmlns:r="http://schemas.openxmlformats.org/officeDocument/2006/relationships" xmlns:m="http://schemas.openxmlformats.org/officeDocument/2006/math" xmlns:v="urn:schemas-microsoft-com:vml" xmlns:wp14="http://schemas.microsoft.com/office/word/2010/wordprocessingDrawing" xmlns:wp="http://schemas.openxmlformats.org/drawingml/2006/wordprocessingDrawing" xmlns:w10="urn:schemas-microsoft-com:office:word" xmlns:w="http://schemas.openxmlformats.org/wordprocessingml/2006/main" xmlns:w14="http://schemas.microsoft.com/office/word/2010/wordml" xmlns:w15="http://schemas.microsoft.com/office/word/2012/wordml" xmlns:wpg="http://schemas.microsoft.com/office/word/2010/wordprocessingGroup" xmlns:wpi="http://schemas.microsoft.com/office/word/2010/wordprocessingInk" xmlns:wne="http://schemas.microsoft.com/office/word/2006/wordml" xmlns:wps="http://schemas.microsoft.com/office/word/2010/wordprocessingShape" mc:Ignorable="w14 w15 wp14">
+<w:document xmlns:wpc="http://schemas.microsoft.com/office/word/2010/wordprocessingCanvas" xmlns:cx="http://schemas.microsoft.com/office/drawing/2014/chartex" xmlns:cx1="http://schemas.microsoft.com/office/drawing/2015/9/8/chartex" xmlns:cx2="http://schemas.microsoft.com/office/drawing/2015/10/21/chartex" xmlns:cx3="http://schemas.microsoft.com/office/drawing/2016/5/9/chartex" xmlns:cx4="http://schemas.microsoft.com/office/drawing/2016/5/10/chartex" xmlns:cx5="http://schemas.microsoft.com/office/drawing/2016/5/11/chartex" xmlns:cx6="http://schemas.microsoft.com/office/drawing/2016/5/12/chartex" xmlns:cx7="http://schemas.microsoft.com/office/drawing/2016/5/13/chartex" xmlns:cx8="http://schemas.microsoft.com/office/drawing/2016/5/14/chartex" xmlns:mc="http://schemas.openxmlformats.org/markup-compatibility/2006" xmlns:aink="http://schemas.microsoft.com/office/drawing/2016/ink" xmlns:am3d="http://schemas.microsoft.com/office/drawing/2017/model3d" xmlns:o="urn:schemas-microsoft-com:office:office" xmlns:r="http://schemas.openxmlformats.org/officeDocument/2006/relationships" xmlns:m="http://schemas.openxmlformats.org/officeDocument/2006/math" xmlns:v="urn:schemas-microsoft-com:vml" xmlns:wp14="http://schemas.microsoft.com/office/word/2010/wordprocessingDrawing" xmlns:wp="http://schemas.openxmlformats.org/drawingml/2006/wordprocessingDrawing" xmlns:w10="urn:schemas-microsoft-com:office:word" xmlns:w="http://schemas.openxmlformats.org/wordprocessingml/2006/main" xmlns:w14="http://schemas.microsoft.com/office/word/2010/wordml" xmlns:w15="http://schemas.microsoft.com/office/word/2012/wordml" xmlns:w16cid="http://schemas.microsoft.com/office/word/2016/wordml/cid" xmlns:w16se="http://schemas.microsoft.com/office/word/2015/wordml/symex" xmlns:wpg="http://schemas.microsoft.com/office/word/2010/wordprocessingGroup" xmlns:wpi="http://schemas.microsoft.com/office/word/2010/wordprocessingInk" xmlns:wne="http://schemas.microsoft.com/office/word/2006/wordml" xmlns:wps="http://schemas.microsoft.com/office/word/2010/wordprocessingShape" mc:Ignorable="w14 w15 w16se w16cid wp14">
   <w:body>
     <w:p>
       <w:r>
@@ -69,14 +69,18 @@
             </w:r>
           </w:p>
           <w:p>
+            <w:proofErr w:type="spellStart"/>
             <w:r>
               <w:t>Ial</w:t>
             </w:r>
-          </w:p>
-          <w:p>
+            <w:proofErr w:type="spellEnd"/>
+          </w:p>
+          <w:p>
+            <w:proofErr w:type="spellStart"/>
             <w:r>
               <w:t>Ic</w:t>
             </w:r>
+            <w:proofErr w:type="spellEnd"/>
           </w:p>
           <w:p>
             <w:r>
@@ -94,14 +98,18 @@
             </w:r>
           </w:p>
           <w:p>
+            <w:proofErr w:type="spellStart"/>
             <w:r>
               <w:t>Ous</w:t>
             </w:r>
-          </w:p>
-          <w:p>
+            <w:proofErr w:type="spellEnd"/>
+          </w:p>
+          <w:p>
+            <w:proofErr w:type="spellStart"/>
             <w:r>
               <w:t>Eous</w:t>
             </w:r>
+            <w:proofErr w:type="spellEnd"/>
           </w:p>
           <w:p>
             <w:r>
@@ -122,25 +130,31 @@
             </w:r>
           </w:p>
           <w:p>
+            <w:proofErr w:type="spellStart"/>
             <w:r>
               <w:t>Ise</w:t>
             </w:r>
+            <w:proofErr w:type="spellEnd"/>
             <w:r>
               <w:t xml:space="preserve"> </w:t>
             </w:r>
           </w:p>
           <w:p>
+            <w:proofErr w:type="spellStart"/>
             <w:r>
               <w:t>Acy</w:t>
             </w:r>
-          </w:p>
-          <w:p>
+            <w:proofErr w:type="spellEnd"/>
+          </w:p>
+          <w:p>
+            <w:proofErr w:type="spellStart"/>
             <w:r>
               <w:t>A</w:t>
             </w:r>
             <w:r>
               <w:t>ry</w:t>
             </w:r>
+            <w:proofErr w:type="spellEnd"/>
           </w:p>
           <w:p>
             <w:r>
@@ -153,39 +167,53 @@
             <w:tcW w:w="2394" w:type="dxa"/>
           </w:tcPr>
           <w:p>
+            <w:proofErr w:type="spellStart"/>
             <w:r>
               <w:t>Ious</w:t>
             </w:r>
-          </w:p>
-          <w:p>
+            <w:proofErr w:type="spellEnd"/>
+          </w:p>
+          <w:p>
+            <w:proofErr w:type="spellStart"/>
             <w:r>
               <w:t>Ity</w:t>
             </w:r>
-          </w:p>
-          <w:p>
+            <w:proofErr w:type="spellEnd"/>
+          </w:p>
+          <w:p>
+            <w:proofErr w:type="spellStart"/>
             <w:r>
               <w:t>En</w:t>
             </w:r>
-          </w:p>
-          <w:p>
+            <w:proofErr w:type="spellEnd"/>
+          </w:p>
+          <w:p>
+            <w:proofErr w:type="spellStart"/>
             <w:r>
               <w:t>Ful</w:t>
             </w:r>
-          </w:p>
-          <w:p>
+            <w:proofErr w:type="spellEnd"/>
+          </w:p>
+          <w:p>
+            <w:proofErr w:type="spellStart"/>
             <w:r>
               <w:t>Ive</w:t>
             </w:r>
-          </w:p>
-          <w:p>
+            <w:proofErr w:type="spellEnd"/>
+          </w:p>
+          <w:p>
+            <w:proofErr w:type="spellStart"/>
             <w:r>
               <w:t>Ative</w:t>
             </w:r>
-          </w:p>
-          <w:p>
+            <w:proofErr w:type="spellEnd"/>
+          </w:p>
+          <w:p>
+            <w:proofErr w:type="spellStart"/>
             <w:r>
               <w:t>Itive</w:t>
             </w:r>
+            <w:proofErr w:type="spellEnd"/>
           </w:p>
           <w:p>
             <w:r>
@@ -193,13 +221,28 @@
             </w:r>
           </w:p>
           <w:p>
-            <w:r>
-              <w:t>Ence/Ance</w:t>
-            </w:r>
-          </w:p>
-          <w:p>
-            <w:r>
-              <w:t xml:space="preserve">Ish </w:t>
+            <w:proofErr w:type="spellStart"/>
+            <w:r>
+              <w:t>Ence</w:t>
+            </w:r>
+            <w:proofErr w:type="spellEnd"/>
+            <w:r>
+              <w:t>/</w:t>
+            </w:r>
+            <w:proofErr w:type="spellStart"/>
+            <w:r>
+              <w:t>Ance</w:t>
+            </w:r>
+            <w:proofErr w:type="spellEnd"/>
+          </w:p>
+          <w:p>
+            <w:proofErr w:type="spellStart"/>
+            <w:r>
+              <w:t>Ish</w:t>
+            </w:r>
+            <w:proofErr w:type="spellEnd"/>
+            <w:r>
+              <w:t xml:space="preserve"> </w:t>
             </w:r>
           </w:p>
           <w:p>
@@ -208,12 +251,14 @@
             </w:r>
           </w:p>
           <w:p>
+            <w:proofErr w:type="spellStart"/>
             <w:r>
               <w:t>I</w:t>
             </w:r>
             <w:r>
               <w:t>ty</w:t>
             </w:r>
+            <w:proofErr w:type="spellEnd"/>
           </w:p>
           <w:p>
             <w:r>
@@ -229,9 +274,11 @@
             </w:r>
           </w:p>
           <w:p>
+            <w:proofErr w:type="spellStart"/>
             <w:r>
               <w:t>dom</w:t>
             </w:r>
+            <w:proofErr w:type="spellEnd"/>
           </w:p>
         </w:tc>
       </w:tr>
@@ -267,9 +314,11 @@
             </w:r>
           </w:p>
           <w:p>
+            <w:proofErr w:type="spellStart"/>
             <w:r>
               <w:t>Ing</w:t>
             </w:r>
+            <w:proofErr w:type="spellEnd"/>
             <w:r>
               <w:t xml:space="preserve"> (present participle)</w:t>
             </w:r>
@@ -299,8 +348,6 @@
             <w:r>
               <w:t xml:space="preserve">Not </w:t>
             </w:r>
-            <w:bookmarkStart w:id="0" w:name="_GoBack"/>
-            <w:bookmarkEnd w:id="0"/>
           </w:p>
         </w:tc>
         <w:tc>
@@ -348,8 +395,13 @@
             </w:r>
           </w:p>
           <w:p>
-            <w:r>
-              <w:t xml:space="preserve">Im </w:t>
+            <w:proofErr w:type="spellStart"/>
+            <w:r>
+              <w:t>Im</w:t>
+            </w:r>
+            <w:proofErr w:type="spellEnd"/>
+            <w:r>
+              <w:t xml:space="preserve"> </w:t>
             </w:r>
           </w:p>
           <w:p>
@@ -428,9 +480,11 @@
             <w:gridSpan w:val="2"/>
           </w:tcPr>
           <w:p>
+            <w:proofErr w:type="spellStart"/>
             <w:r>
               <w:t>Er</w:t>
             </w:r>
+            <w:proofErr w:type="spellEnd"/>
           </w:p>
           <w:p>
             <w:r>
@@ -473,9 +527,11 @@
             <w:tcW w:w="2394" w:type="dxa"/>
           </w:tcPr>
           <w:p>
+            <w:proofErr w:type="spellStart"/>
             <w:r>
               <w:t>Er</w:t>
             </w:r>
+            <w:proofErr w:type="spellEnd"/>
           </w:p>
           <w:p>
             <w:r>
@@ -493,9 +549,11 @@
             </w:r>
           </w:p>
           <w:p>
+            <w:proofErr w:type="spellStart"/>
             <w:r>
               <w:t>Ment</w:t>
             </w:r>
+            <w:proofErr w:type="spellEnd"/>
           </w:p>
           <w:p>
             <w:r>
@@ -506,9 +564,11 @@
             </w:r>
           </w:p>
           <w:p>
+            <w:proofErr w:type="spellStart"/>
             <w:r>
               <w:t>dess</w:t>
             </w:r>
+            <w:proofErr w:type="spellEnd"/>
           </w:p>
         </w:tc>
         <w:tc>
@@ -516,19 +576,28 @@
             <w:tcW w:w="2394" w:type="dxa"/>
           </w:tcPr>
           <w:p>
+            <w:proofErr w:type="spellStart"/>
             <w:r>
               <w:t>Ess</w:t>
             </w:r>
-          </w:p>
-          <w:p>
-            <w:r>
-              <w:t xml:space="preserve">Ist </w:t>
-            </w:r>
-          </w:p>
-          <w:p>
+            <w:proofErr w:type="spellEnd"/>
+          </w:p>
+          <w:p>
+            <w:proofErr w:type="spellStart"/>
+            <w:r>
+              <w:t>Ist</w:t>
+            </w:r>
+            <w:proofErr w:type="spellEnd"/>
+            <w:r>
+              <w:t xml:space="preserve"> </w:t>
+            </w:r>
+          </w:p>
+          <w:p>
+            <w:proofErr w:type="spellStart"/>
             <w:r>
               <w:t>Ie</w:t>
             </w:r>
+            <w:proofErr w:type="spellEnd"/>
           </w:p>
           <w:p>
             <w:r>
@@ -544,9 +613,11 @@
             </w:r>
           </w:p>
           <w:p>
+            <w:proofErr w:type="spellStart"/>
             <w:r>
               <w:t>ster</w:t>
             </w:r>
+            <w:proofErr w:type="spellEnd"/>
           </w:p>
         </w:tc>
       </w:tr>
@@ -571,20 +642,26 @@
             </w:r>
           </w:p>
           <w:p>
+            <w:proofErr w:type="spellStart"/>
             <w:r>
               <w:t>Tion</w:t>
             </w:r>
-          </w:p>
-          <w:p>
+            <w:proofErr w:type="spellEnd"/>
+          </w:p>
+          <w:p>
+            <w:proofErr w:type="spellStart"/>
             <w:r>
               <w:lastRenderedPageBreak/>
               <w:t>Ment</w:t>
             </w:r>
-          </w:p>
-          <w:p>
+            <w:proofErr w:type="spellEnd"/>
+          </w:p>
+          <w:p>
+            <w:proofErr w:type="spellStart"/>
             <w:r>
               <w:t>Ation</w:t>
             </w:r>
+            <w:proofErr w:type="spellEnd"/>
           </w:p>
         </w:tc>
         <w:tc>
@@ -592,10 +669,12 @@
             <w:tcW w:w="2394" w:type="dxa"/>
           </w:tcPr>
           <w:p>
+            <w:proofErr w:type="spellStart"/>
             <w:r>
               <w:lastRenderedPageBreak/>
               <w:t>Ition</w:t>
             </w:r>
+            <w:proofErr w:type="spellEnd"/>
           </w:p>
           <w:p>
             <w:r>
@@ -603,15 +682,19 @@
             </w:r>
           </w:p>
           <w:p>
+            <w:proofErr w:type="spellStart"/>
             <w:r>
               <w:lastRenderedPageBreak/>
               <w:t>Ible</w:t>
             </w:r>
-          </w:p>
-          <w:p>
+            <w:proofErr w:type="spellEnd"/>
+          </w:p>
+          <w:p>
+            <w:proofErr w:type="spellStart"/>
             <w:r>
               <w:t>Ize</w:t>
             </w:r>
+            <w:proofErr w:type="spellEnd"/>
           </w:p>
           <w:p/>
         </w:tc>
@@ -764,18 +847,10 @@
     </w:tbl>
     <w:p/>
     <w:p>
+      <w:bookmarkStart w:id="0" w:name="_GoBack"/>
+      <w:bookmarkEnd w:id="0"/>
       <w:r>
-        <w:t>Things to decide:</w:t>
-      </w:r>
-    </w:p>
-    <w:p>
-      <w:r>
-        <w:t>Ize</w:t>
-      </w:r>
-    </w:p>
-    <w:p>
-      <w:r>
-        <w:t xml:space="preserve">Ty </w:t>
+        <w:t xml:space="preserve"> </w:t>
       </w:r>
     </w:p>
     <w:sectPr>
@@ -788,12 +863,8 @@
 </w:document>
 </file>
 
-<file path=word/numbering.xml><?xml version="1.0" encoding="utf-8"?>
-<w:numbering xmlns:wpc="http://schemas.microsoft.com/office/word/2010/wordprocessingCanvas" xmlns:mc="http://schemas.openxmlformats.org/markup-compatibility/2006" xmlns:o="urn:schemas-microsoft-com:office:office" xmlns:r="http://schemas.openxmlformats.org/officeDocument/2006/relationships" xmlns:m="http://schemas.openxmlformats.org/officeDocument/2006/math" xmlns:v="urn:schemas-microsoft-com:vml" xmlns:wp14="http://schemas.microsoft.com/office/word/2010/wordprocessingDrawing" xmlns:wp="http://schemas.openxmlformats.org/drawingml/2006/wordprocessingDrawing" xmlns:w10="urn:schemas-microsoft-com:office:word" xmlns:w="http://schemas.openxmlformats.org/wordprocessingml/2006/main" xmlns:w14="http://schemas.microsoft.com/office/word/2010/wordml" xmlns:w15="http://schemas.microsoft.com/office/word/2012/wordml" xmlns:wpg="http://schemas.microsoft.com/office/word/2010/wordprocessingGroup" xmlns:wpi="http://schemas.microsoft.com/office/word/2010/wordprocessingInk" xmlns:wne="http://schemas.microsoft.com/office/word/2006/wordml" xmlns:wps="http://schemas.microsoft.com/office/word/2010/wordprocessingShape" mc:Ignorable="w14 w15 wp14"/>
-</file>
-
 <file path=word/styles.xml><?xml version="1.0" encoding="utf-8"?>
-<w:styles xmlns:mc="http://schemas.openxmlformats.org/markup-compatibility/2006" xmlns:r="http://schemas.openxmlformats.org/officeDocument/2006/relationships" xmlns:w="http://schemas.openxmlformats.org/wordprocessingml/2006/main" xmlns:w14="http://schemas.microsoft.com/office/word/2010/wordml" xmlns:w15="http://schemas.microsoft.com/office/word/2012/wordml" mc:Ignorable="w14 w15">
+<w:styles xmlns:mc="http://schemas.openxmlformats.org/markup-compatibility/2006" xmlns:r="http://schemas.openxmlformats.org/officeDocument/2006/relationships" xmlns:w="http://schemas.openxmlformats.org/wordprocessingml/2006/main" xmlns:w14="http://schemas.microsoft.com/office/word/2010/wordml" xmlns:w15="http://schemas.microsoft.com/office/word/2012/wordml" xmlns:w16cid="http://schemas.microsoft.com/office/word/2016/wordml/cid" xmlns:w16se="http://schemas.microsoft.com/office/word/2015/wordml/symex" mc:Ignorable="w14 w15 w16se w16cid">
   <w:docDefaults>
     <w:rPrDefault>
       <w:rPr>
@@ -805,7 +876,7 @@
     </w:rPrDefault>
     <w:pPrDefault/>
   </w:docDefaults>
-  <w:latentStyles w:defLockedState="0" w:defUIPriority="99" w:defSemiHidden="0" w:defUnhideWhenUsed="0" w:defQFormat="0" w:count="371">
+  <w:latentStyles w:defLockedState="0" w:defUIPriority="99" w:defSemiHidden="0" w:defUnhideWhenUsed="0" w:defQFormat="0" w:count="375">
     <w:lsdException w:name="Normal" w:uiPriority="0" w:qFormat="1"/>
     <w:lsdException w:name="heading 1" w:uiPriority="9" w:qFormat="1"/>
     <w:lsdException w:name="heading 2" w:semiHidden="1" w:uiPriority="9" w:unhideWhenUsed="1" w:qFormat="1"/>
@@ -911,7 +982,6 @@
     <w:lsdException w:name="HTML Sample" w:semiHidden="1" w:unhideWhenUsed="1"/>
     <w:lsdException w:name="HTML Typewriter" w:semiHidden="1" w:unhideWhenUsed="1"/>
     <w:lsdException w:name="HTML Variable" w:semiHidden="1" w:unhideWhenUsed="1"/>
-    <w:lsdException w:name="Normal Table" w:semiHidden="1" w:unhideWhenUsed="1"/>
     <w:lsdException w:name="annotation subject" w:semiHidden="1" w:unhideWhenUsed="1"/>
     <w:lsdException w:name="No List" w:semiHidden="1" w:unhideWhenUsed="1"/>
     <w:lsdException w:name="Outline List 1" w:semiHidden="1" w:unhideWhenUsed="1"/>
@@ -955,10 +1025,8 @@
     <w:lsdException w:name="Table Elegant" w:semiHidden="1" w:unhideWhenUsed="1"/>
     <w:lsdException w:name="Table Professional" w:semiHidden="1" w:unhideWhenUsed="1"/>
     <w:lsdException w:name="Table Subtle 1" w:semiHidden="1" w:unhideWhenUsed="1"/>
-    <w:lsdException w:name="Table Subtle 2" w:semiHidden="1" w:unhideWhenUsed="1"/>
     <w:lsdException w:name="Table Web 1" w:semiHidden="1" w:unhideWhenUsed="1"/>
     <w:lsdException w:name="Table Web 2" w:semiHidden="1" w:unhideWhenUsed="1"/>
-    <w:lsdException w:name="Table Web 3" w:semiHidden="1" w:unhideWhenUsed="1"/>
     <w:lsdException w:name="Balloon Text" w:semiHidden="1" w:unhideWhenUsed="1"/>
     <w:lsdException w:name="Table Grid" w:uiPriority="59"/>
     <w:lsdException w:name="Table Theme" w:semiHidden="1" w:unhideWhenUsed="1"/>
@@ -1168,6 +1236,10 @@
     <w:lsdException w:name="List Table 5 Dark Accent 6" w:uiPriority="50"/>
     <w:lsdException w:name="List Table 6 Colorful Accent 6" w:uiPriority="51"/>
     <w:lsdException w:name="List Table 7 Colorful Accent 6" w:uiPriority="52"/>
+    <w:lsdException w:name="Mention" w:semiHidden="1" w:unhideWhenUsed="1"/>
+    <w:lsdException w:name="Smart Hyperlink" w:semiHidden="1" w:unhideWhenUsed="1"/>
+    <w:lsdException w:name="Hashtag" w:semiHidden="1" w:unhideWhenUsed="1"/>
+    <w:lsdException w:name="Unresolved Mention" w:semiHidden="1" w:unhideWhenUsed="1"/>
   </w:latentStyles>
   <w:style w:type="paragraph" w:default="1" w:styleId="Normal">
     <w:name w:val="Normal"/>
@@ -1544,7 +1616,7 @@
 </file>
 
 <file path=customXml/itemProps1.xml><?xml version="1.0" encoding="utf-8"?>
-<ds:datastoreItem xmlns:ds="http://schemas.openxmlformats.org/officeDocument/2006/customXml" ds:itemID="{3B9FE7FE-C7BE-4B99-8B48-8176CF94B893}">
+<ds:datastoreItem xmlns:ds="http://schemas.openxmlformats.org/officeDocument/2006/customXml" ds:itemID="{69E42CA3-D2AD-8C4D-A21D-760029FEA402}">
   <ds:schemaRefs>
     <ds:schemaRef ds:uri="http://schemas.openxmlformats.org/officeDocument/2006/bibliography"/>
   </ds:schemaRefs>

</xml_diff>